<commit_message>
Solutions for all tasks in JA2
</commit_message>
<xml_diff>
--- a/07.Exercises-on-OOP-and-Code-Organization/Judge-Assignment-2-JA2/JA2-Task-1-List/JA2-Task-1-List.docx
+++ b/07.Exercises-on-OOP-and-Code-Organization/Judge-Assignment-2-JA2/JA2-Task-1-List/JA2-Task-1-List.docx
@@ -35,8 +35,23 @@
         <w:rPr>
           <w:lang w:val="en-US"/>
         </w:rPr>
-        <w:t xml:space="preserve"> Judge system, which will be open starting Saturday, 22 April 2017, 10:00 (in the morning) and will close on Sunday, 30 April 2017, 23:59. You will be provided with a link to the “contest” (where you will submit the assignment) later.</w:t>
-      </w:r>
+        <w:t xml:space="preserve"> Judge system, which will be open starting Saturday, 22 April 2017, 10:00 (in the morning) and will close on Sunday, 30 April 2017, 23:59. </w:t>
+      </w:r>
+      <w:r>
+        <w:rPr>
+          <w:lang w:val="en-US"/>
+        </w:rPr>
+        <w:t xml:space="preserve">Submit your solutions here: </w:t>
+      </w:r>
+      <w:hyperlink r:id="rId5" w:history="1">
+        <w:r>
+          <w:rPr>
+            <w:rStyle w:val="Hyperlink"/>
+            <w:lang w:val="en-US"/>
+          </w:rPr>
+          <w:t>https://judge.softuni.bg/Contests/538/Judge-Assignment-2-JA2-OOP</w:t>
+        </w:r>
+      </w:hyperlink>
     </w:p>
     <w:p>
       <w:pPr>
@@ -142,19 +157,6 @@
           <w:lang w:val="en-US"/>
         </w:rPr>
         <w:t>.</w:t>
-      </w:r>
-    </w:p>
-    <w:p>
-      <w:pPr>
-        <w:rPr>
-          <w:lang w:val="en-US"/>
-        </w:rPr>
-      </w:pPr>
-      <w:r>
-        <w:rPr>
-          <w:lang w:val="en-US"/>
-        </w:rPr>
-        <w:t>NOTE: the tasks here are NOT ordered by difficulty level.</w:t>
       </w:r>
     </w:p>
     <w:p>
@@ -170,51 +172,17 @@
       </w:pPr>
       <w:r>
         <w:rPr>
+          <w:lang w:val="en-US"/>
+        </w:rPr>
+        <w:t>NOTE: the tasks here are NOT ordered by difficulty level.</w:t>
+      </w:r>
+      <w:r>
+        <w:rPr>
           <w:b/>
           <w:sz w:val="28"/>
           <w:lang w:val="en-US"/>
         </w:rPr>
-        <w:t xml:space="preserve">NOTE: memory and time </w:t>
-      </w:r>
-      <w:r>
-        <w:rPr>
-          <w:b/>
-          <w:sz w:val="28"/>
-          <w:lang w:val="en-US"/>
-        </w:rPr>
-        <w:t xml:space="preserve">restriction for these tasks </w:t>
-      </w:r>
-      <w:r>
-        <w:rPr>
-          <w:b/>
-          <w:sz w:val="28"/>
-          <w:lang w:val="en-US"/>
-        </w:rPr>
-        <w:t xml:space="preserve">may be </w:t>
-      </w:r>
-      <w:r>
-        <w:rPr>
-          <w:b/>
-          <w:sz w:val="28"/>
-          <w:lang w:val="en-US"/>
-        </w:rPr>
-        <w:t xml:space="preserve">altered slightly </w:t>
-      </w:r>
-      <w:r>
-        <w:rPr>
-          <w:b/>
-          <w:sz w:val="28"/>
-          <w:lang w:val="en-US"/>
-        </w:rPr>
-        <w:t>up to Friday 21 April 23:59</w:t>
-      </w:r>
-      <w:r>
-        <w:rPr>
-          <w:b/>
-          <w:sz w:val="28"/>
-          <w:lang w:val="en-US"/>
-        </w:rPr>
-        <w:t xml:space="preserve"> (we’re still testing out the feature for multiple file submission for C++ projects). Please check the task descriptions in the Judge system (when it opens on 22 April, 10:00) for the final memory and time restrictions.</w:t>
+        <w:t xml:space="preserve"> </w:t>
       </w:r>
       <w:r>
         <w:rPr>
@@ -438,7 +406,15 @@
         <w:rPr>
           <w:lang w:val="en-US"/>
         </w:rPr>
-        <w:t>The resulting program should correctly merge sorted lists read from the console into a sorted list, which should be printed on the console (the main.cpp file does this if you implement List.cpp correctly)</w:t>
+        <w:t>The resulting program should correctly merge sorted lists read from the console into a sorted list, which should be printed on the console (main.cpp does this if you implement List.cpp</w:t>
+      </w:r>
+      <w:bookmarkStart w:id="0" w:name="_GoBack"/>
+      <w:bookmarkEnd w:id="0"/>
+      <w:r>
+        <w:rPr>
+          <w:lang w:val="en-US"/>
+        </w:rPr>
+        <w:t>)</w:t>
       </w:r>
     </w:p>
     <w:p>
@@ -652,7 +628,7 @@
         <w:rPr>
           <w:rStyle w:val="CodeChar"/>
         </w:rPr>
-        <w:t>1000</w:t>
+        <w:t>100</w:t>
       </w:r>
       <w:r>
         <w:rPr>
@@ -691,7 +667,39 @@
         <w:rPr>
           <w:lang w:val="en-US"/>
         </w:rPr>
-        <w:t>A single line, containing the numbers of the merges sorted list, in ascending order, separated by single spaces</w:t>
+        <w:t xml:space="preserve">A line containing the </w:t>
+      </w:r>
+      <w:proofErr w:type="spellStart"/>
+      <w:r>
+        <w:rPr>
+          <w:lang w:val="en-US"/>
+        </w:rPr>
+        <w:t>the</w:t>
+      </w:r>
+      <w:proofErr w:type="spellEnd"/>
+      <w:r>
+        <w:rPr>
+          <w:lang w:val="en-US"/>
+        </w:rPr>
+        <w:t xml:space="preserve"> merge</w:t>
+      </w:r>
+      <w:r>
+        <w:rPr>
+          <w:lang w:val="en-US"/>
+        </w:rPr>
+        <w:t>d,</w:t>
+      </w:r>
+      <w:r>
+        <w:rPr>
+          <w:lang w:val="en-US"/>
+        </w:rPr>
+        <w:t xml:space="preserve"> sorted list, in ascending order, separated by single spaces</w:t>
+      </w:r>
+      <w:r>
+        <w:rPr>
+          <w:lang w:val="en-US"/>
+        </w:rPr>
+        <w:t>.</w:t>
       </w:r>
     </w:p>
     <w:p>
@@ -724,7 +732,7 @@
         <w:rPr>
           <w:rStyle w:val="CodeChar"/>
         </w:rPr>
-        <w:t>100000</w:t>
+        <w:t>10000</w:t>
       </w:r>
     </w:p>
     <w:p>
@@ -767,7 +775,20 @@
         <w:rPr>
           <w:rStyle w:val="CodeChar"/>
         </w:rPr>
-        <w:t>1000</w:t>
+        <w:t>100</w:t>
+      </w:r>
+    </w:p>
+    <w:p>
+      <w:pPr>
+        <w:rPr>
+          <w:lang w:val="en-US"/>
+        </w:rPr>
+      </w:pPr>
+      <w:r>
+        <w:rPr>
+          <w:lang w:val="en-US"/>
+        </w:rPr>
+        <w:t>Numbers in the input will be from -9999 to +9999 (both inclusive)</w:t>
       </w:r>
     </w:p>
     <w:p>
@@ -1006,15 +1027,7 @@
               <w:rPr>
                 <w:b w:val="0"/>
               </w:rPr>
-              <w:t xml:space="preserve">1 </w:t>
-            </w:r>
-            <w:bookmarkStart w:id="0" w:name="_GoBack"/>
-            <w:bookmarkEnd w:id="0"/>
-            <w:r>
-              <w:rPr>
-                <w:b w:val="0"/>
-              </w:rPr>
-              <w:t>2 3</w:t>
+              <w:t>1 2 3</w:t>
             </w:r>
           </w:p>
           <w:p>

</xml_diff>